<commit_message>
Plan and implement tests for ASSERT_VAR_NONMISSING.SAS
For macro ASSERT_VAR_NONMISSING.SAS, to assert that a variable has
entirely non-missing values:
+ Write test-plan (.docx)
+ Implement test plan (test*.sas)
+ Store artifacts of tests (.log, .lst and .xml)
Minor change, as well to the test-plan word template.
</commit_message>
<xml_diff>
--- a/whitepapers/qualification/testplan_assert_var_nonmissing.docx
+++ b/whitepapers/qualification/testplan_assert_var_nonmissing.docx
@@ -26,7 +26,13 @@
     </w:p>
     <w:p>
       <w:r>
-        <w:t>In most cases tests should include confirmation that the macro handle invalid or error conditions smoothly, with a clear message to the user, and an appropriate return value to the calling program.</w:t>
+        <w:t>In most cases tests should include confirmation that the macro handle</w:t>
+      </w:r>
+      <w:r>
+        <w:t>s</w:t>
+      </w:r>
+      <w:r>
+        <w:t xml:space="preserve"> invalid or error conditions smoothly, with a clear message to the user, and an appropriate return value to the calling program.</w:t>
       </w:r>
     </w:p>
     <w:p>
@@ -122,10 +128,7 @@
         </w:numPr>
       </w:pPr>
       <w:r>
-        <w:t>repeat a. with INVALID required parameter</w:t>
-      </w:r>
-      <w:r>
-        <w:t xml:space="preserve">, </w:t>
+        <w:t xml:space="preserve">repeat a. with INVALID required parameter, </w:t>
       </w:r>
       <w:r>
         <w:rPr>
@@ -154,8 +157,6 @@
         </w:rPr>
         <w:t>return 0</w:t>
       </w:r>
-      <w:bookmarkStart w:id="0" w:name="_GoBack"/>
-      <w:bookmarkEnd w:id="0"/>
     </w:p>
     <w:p>
       <w:pPr>
@@ -198,13 +199,7 @@
         </w:numPr>
       </w:pPr>
       <w:r>
-        <w:t xml:space="preserve">variable type mismatch in WHR clause, using </w:t>
-      </w:r>
-      <w:r>
-        <w:t>CHAR</w:t>
-      </w:r>
-      <w:r>
-        <w:t xml:space="preserve"> </w:t>
+        <w:t xml:space="preserve">variable type mismatch in WHR clause, using CHAR </w:t>
       </w:r>
       <w:proofErr w:type="spellStart"/>
       <w:r>
@@ -214,16 +209,35 @@
     </w:p>
     <w:p>
       <w:pPr>
+        <w:rPr>
+          <w:b/>
+        </w:rPr>
+      </w:pPr>
+      <w:r>
+        <w:t xml:space="preserve">None of these are </w:t>
+      </w:r>
+      <w:r>
+        <w:rPr>
+          <w:i/>
+        </w:rPr>
+        <w:t>failure</w:t>
+      </w:r>
+      <w:r>
+        <w:t xml:space="preserve"> conditions, therefore there is </w:t>
+      </w:r>
+      <w:r>
+        <w:rPr>
+          <w:b/>
+        </w:rPr>
+        <w:t>no change to the global CONTINUE macro variable.</w:t>
+      </w:r>
+    </w:p>
+    <w:p>
+      <w:pPr>
         <w:pStyle w:val="Heading1"/>
       </w:pPr>
       <w:r>
         <w:t>TEST 2</w:t>
-      </w:r>
-      <w:r>
-        <w:rPr>
-          <w:color w:val="FF0000"/>
-        </w:rPr>
-        <w:t xml:space="preserve"> – not yet implemented</w:t>
       </w:r>
     </w:p>
     <w:p>
@@ -267,7 +281,16 @@
         </w:numPr>
       </w:pPr>
       <w:r>
-        <w:t>Quick description of this scenario</w:t>
+        <w:t>NUMERIC variable</w:t>
+      </w:r>
+      <w:r>
+        <w:t xml:space="preserve"> with entirely NON-MISSING values, </w:t>
+      </w:r>
+      <w:r>
+        <w:rPr>
+          <w:b/>
+        </w:rPr>
+        <w:t>return 1</w:t>
       </w:r>
     </w:p>
     <w:p>
@@ -279,7 +302,60 @@
         </w:numPr>
       </w:pPr>
       <w:r>
-        <w:t>Describe a successful result</w:t>
+        <w:t xml:space="preserve">Variable name is the </w:t>
+      </w:r>
+      <w:r>
+        <w:rPr>
+          <w:b/>
+        </w:rPr>
+        <w:t>prefix</w:t>
+      </w:r>
+      <w:r>
+        <w:t xml:space="preserve"> or </w:t>
+      </w:r>
+      <w:r>
+        <w:rPr>
+          <w:b/>
+        </w:rPr>
+        <w:t xml:space="preserve">suffix </w:t>
+      </w:r>
+      <w:r>
+        <w:t xml:space="preserve">of </w:t>
+      </w:r>
+      <w:r>
+        <w:rPr>
+          <w:i/>
+        </w:rPr>
+        <w:t>other</w:t>
+      </w:r>
+      <w:r>
+        <w:t xml:space="preserve"> NUM </w:t>
+      </w:r>
+      <w:proofErr w:type="spellStart"/>
+      <w:r>
+        <w:t>vars</w:t>
+      </w:r>
+      <w:proofErr w:type="spellEnd"/>
+      <w:r>
+        <w:t xml:space="preserve"> that </w:t>
+      </w:r>
+      <w:r>
+        <w:t xml:space="preserve">ARE ENTIRELY </w:t>
+      </w:r>
+      <w:r>
+        <w:t>missing (</w:t>
+      </w:r>
+      <w:r>
+        <w:t xml:space="preserve">., </w:t>
+      </w:r>
+      <w:r>
+        <w:t xml:space="preserve">_, .m, </w:t>
+      </w:r>
+      <w:r>
+        <w:t xml:space="preserve">or </w:t>
+      </w:r>
+      <w:r>
+        <w:t>.z)</w:t>
       </w:r>
     </w:p>
     <w:p>
@@ -291,7 +367,68 @@
         </w:numPr>
       </w:pPr>
       <w:r>
-        <w:t>Or describe an expected failure result</w:t>
+        <w:t xml:space="preserve">Variable name is the </w:t>
+      </w:r>
+      <w:r>
+        <w:rPr>
+          <w:b/>
+        </w:rPr>
+        <w:t>prefix</w:t>
+      </w:r>
+      <w:r>
+        <w:t xml:space="preserve"> or </w:t>
+      </w:r>
+      <w:r>
+        <w:rPr>
+          <w:b/>
+        </w:rPr>
+        <w:t xml:space="preserve">suffix </w:t>
+      </w:r>
+      <w:r>
+        <w:t xml:space="preserve">of </w:t>
+      </w:r>
+      <w:r>
+        <w:rPr>
+          <w:i/>
+        </w:rPr>
+        <w:t>other</w:t>
+      </w:r>
+      <w:r>
+        <w:t xml:space="preserve"> NUM </w:t>
+      </w:r>
+      <w:proofErr w:type="spellStart"/>
+      <w:r>
+        <w:t>vars</w:t>
+      </w:r>
+      <w:proofErr w:type="spellEnd"/>
+      <w:r>
+        <w:t xml:space="preserve"> that </w:t>
+      </w:r>
+      <w:r>
+        <w:t xml:space="preserve">HAVE EXACTLY 1 </w:t>
+      </w:r>
+      <w:r>
+        <w:t xml:space="preserve">missing </w:t>
+      </w:r>
+      <w:proofErr w:type="spellStart"/>
+      <w:r>
+        <w:t>val</w:t>
+      </w:r>
+      <w:proofErr w:type="spellEnd"/>
+      <w:r>
+        <w:t xml:space="preserve"> (</w:t>
+      </w:r>
+      <w:r>
+        <w:t xml:space="preserve">., </w:t>
+      </w:r>
+      <w:r>
+        <w:t xml:space="preserve">_, .m, </w:t>
+      </w:r>
+      <w:r>
+        <w:t xml:space="preserve">or </w:t>
+      </w:r>
+      <w:r>
+        <w:t>.z)</w:t>
       </w:r>
     </w:p>
     <w:p>
@@ -302,20 +439,378 @@
           <w:numId w:val="18"/>
         </w:numPr>
       </w:pPr>
+      <w:r>
+        <w:t>CHAR variable with entirely NON-MISSING values</w:t>
+      </w:r>
+      <w:r>
+        <w:rPr>
+          <w:b/>
+        </w:rPr>
+        <w:t>, return 1</w:t>
+      </w:r>
+    </w:p>
+    <w:p>
+      <w:pPr>
+        <w:pStyle w:val="ListParagraph"/>
+        <w:numPr>
+          <w:ilvl w:val="1"/>
+          <w:numId w:val="18"/>
+        </w:numPr>
+      </w:pPr>
+      <w:r>
+        <w:t xml:space="preserve">Variable name is the </w:t>
+      </w:r>
+      <w:r>
+        <w:rPr>
+          <w:b/>
+        </w:rPr>
+        <w:t>prefix</w:t>
+      </w:r>
+      <w:r>
+        <w:t xml:space="preserve"> or </w:t>
+      </w:r>
+      <w:r>
+        <w:rPr>
+          <w:b/>
+        </w:rPr>
+        <w:t xml:space="preserve">suffix </w:t>
+      </w:r>
+      <w:r>
+        <w:t xml:space="preserve">of </w:t>
+      </w:r>
+      <w:r>
+        <w:rPr>
+          <w:i/>
+        </w:rPr>
+        <w:t>other</w:t>
+      </w:r>
+      <w:r>
+        <w:t xml:space="preserve"> CHAR </w:t>
+      </w:r>
+      <w:proofErr w:type="spellStart"/>
+      <w:r>
+        <w:t>vars</w:t>
+      </w:r>
+      <w:proofErr w:type="spellEnd"/>
+      <w:r>
+        <w:t xml:space="preserve"> that ARE ENTIRELY missing ( )</w:t>
+      </w:r>
+    </w:p>
+    <w:p>
+      <w:pPr>
+        <w:pStyle w:val="ListParagraph"/>
+        <w:numPr>
+          <w:ilvl w:val="1"/>
+          <w:numId w:val="18"/>
+        </w:numPr>
+      </w:pPr>
+      <w:r>
+        <w:t xml:space="preserve">Variable name is the </w:t>
+      </w:r>
+      <w:r>
+        <w:rPr>
+          <w:b/>
+        </w:rPr>
+        <w:t>prefix</w:t>
+      </w:r>
+      <w:r>
+        <w:t xml:space="preserve"> or </w:t>
+      </w:r>
+      <w:r>
+        <w:rPr>
+          <w:b/>
+        </w:rPr>
+        <w:t xml:space="preserve">suffix </w:t>
+      </w:r>
+      <w:r>
+        <w:t xml:space="preserve">of </w:t>
+      </w:r>
+      <w:r>
+        <w:rPr>
+          <w:i/>
+        </w:rPr>
+        <w:t>other</w:t>
+      </w:r>
+      <w:r>
+        <w:t xml:space="preserve"> CHAR </w:t>
+      </w:r>
+      <w:proofErr w:type="spellStart"/>
+      <w:r>
+        <w:t>vars</w:t>
+      </w:r>
+      <w:proofErr w:type="spellEnd"/>
+      <w:r>
+        <w:t xml:space="preserve"> that HAVE EXACTLY 1 missing value ( )</w:t>
+      </w:r>
+    </w:p>
+    <w:p>
+      <w:pPr>
+        <w:pStyle w:val="ListParagraph"/>
+        <w:numPr>
+          <w:ilvl w:val="0"/>
+          <w:numId w:val="18"/>
+        </w:numPr>
+      </w:pPr>
+      <w:r>
+        <w:t>NUMERIC variable has missing values</w:t>
+      </w:r>
+      <w:r>
+        <w:rPr>
+          <w:b/>
+        </w:rPr>
+        <w:t>, return 0</w:t>
+      </w:r>
+    </w:p>
+    <w:p>
+      <w:pPr>
+        <w:pStyle w:val="ListParagraph"/>
+        <w:numPr>
+          <w:ilvl w:val="1"/>
+          <w:numId w:val="18"/>
+        </w:numPr>
+      </w:pPr>
+      <w:r>
+        <w:t>exactly one default missing value (.)</w:t>
+      </w:r>
+    </w:p>
+    <w:p>
+      <w:pPr>
+        <w:pStyle w:val="ListParagraph"/>
+        <w:numPr>
+          <w:ilvl w:val="1"/>
+          <w:numId w:val="18"/>
+        </w:numPr>
+      </w:pPr>
+      <w:r>
+        <w:t>exactly one special missing value (_)</w:t>
+      </w:r>
+    </w:p>
+    <w:p>
+      <w:pPr>
+        <w:pStyle w:val="ListParagraph"/>
+        <w:numPr>
+          <w:ilvl w:val="1"/>
+          <w:numId w:val="18"/>
+        </w:numPr>
+      </w:pPr>
+      <w:r>
+        <w:t>exactly one special missing value (.m)</w:t>
+      </w:r>
+    </w:p>
+    <w:p>
+      <w:pPr>
+        <w:pStyle w:val="ListParagraph"/>
+        <w:numPr>
+          <w:ilvl w:val="1"/>
+          <w:numId w:val="18"/>
+        </w:numPr>
+      </w:pPr>
+      <w:r>
+        <w:t>multiple default missing values (.)</w:t>
+      </w:r>
+    </w:p>
+    <w:p>
+      <w:pPr>
+        <w:pStyle w:val="ListParagraph"/>
+        <w:numPr>
+          <w:ilvl w:val="1"/>
+          <w:numId w:val="18"/>
+        </w:numPr>
+      </w:pPr>
+      <w:r>
+        <w:t>mix of speci</w:t>
+      </w:r>
+      <w:r>
+        <w:t xml:space="preserve">al missing values (e.g., _, </w:t>
+      </w:r>
+      <w:r>
+        <w:t>.</w:t>
+      </w:r>
+      <w:r>
+        <w:t>m</w:t>
+      </w:r>
+      <w:r>
+        <w:t>)</w:t>
+      </w:r>
+    </w:p>
+    <w:p>
+      <w:pPr>
+        <w:pStyle w:val="ListParagraph"/>
+        <w:numPr>
+          <w:ilvl w:val="0"/>
+          <w:numId w:val="18"/>
+        </w:numPr>
+      </w:pPr>
+      <w:r>
+        <w:t xml:space="preserve">CHAR variable has missing value, </w:t>
+      </w:r>
+      <w:r>
+        <w:rPr>
+          <w:b/>
+        </w:rPr>
+        <w:t>return 0</w:t>
+      </w:r>
+    </w:p>
+    <w:p>
+      <w:pPr>
+        <w:pStyle w:val="ListParagraph"/>
+        <w:numPr>
+          <w:ilvl w:val="1"/>
+          <w:numId w:val="18"/>
+        </w:numPr>
+      </w:pPr>
+      <w:r>
+        <w:t>exactly 1 missing value ( )</w:t>
+      </w:r>
+    </w:p>
+    <w:p>
+      <w:pPr>
+        <w:pStyle w:val="ListParagraph"/>
+        <w:numPr>
+          <w:ilvl w:val="1"/>
+          <w:numId w:val="18"/>
+        </w:numPr>
+      </w:pPr>
+      <w:r>
+        <w:t>entirely missing values ( )</w:t>
+      </w:r>
+    </w:p>
+    <w:p>
+      <w:pPr>
+        <w:pStyle w:val="ListParagraph"/>
+        <w:numPr>
+          <w:ilvl w:val="0"/>
+          <w:numId w:val="18"/>
+        </w:numPr>
+      </w:pPr>
+      <w:r>
+        <w:t xml:space="preserve">WHR clause eliminates all missing values, </w:t>
+      </w:r>
+      <w:r>
+        <w:rPr>
+          <w:b/>
+        </w:rPr>
+        <w:t>return 1</w:t>
+      </w:r>
+    </w:p>
+    <w:p>
+      <w:pPr>
+        <w:pStyle w:val="ListParagraph"/>
+        <w:numPr>
+          <w:ilvl w:val="1"/>
+          <w:numId w:val="18"/>
+        </w:numPr>
+      </w:pPr>
+      <w:r>
+        <w:t>WHR clause eliminates all NUM missing values</w:t>
+      </w:r>
+    </w:p>
+    <w:p>
+      <w:pPr>
+        <w:pStyle w:val="ListParagraph"/>
+        <w:numPr>
+          <w:ilvl w:val="1"/>
+          <w:numId w:val="18"/>
+        </w:numPr>
+      </w:pPr>
+      <w:r>
+        <w:t>WHR clause eliminates all CHAR missing values</w:t>
+      </w:r>
+    </w:p>
+    <w:p>
+      <w:pPr>
+        <w:pStyle w:val="ListParagraph"/>
+        <w:numPr>
+          <w:ilvl w:val="0"/>
+          <w:numId w:val="18"/>
+        </w:numPr>
+      </w:pPr>
+      <w:r>
+        <w:t xml:space="preserve">WHR clause leaves some missing value, </w:t>
+      </w:r>
+      <w:r>
+        <w:rPr>
+          <w:b/>
+        </w:rPr>
+        <w:t>return 0</w:t>
+      </w:r>
+    </w:p>
+    <w:p>
+      <w:pPr>
+        <w:pStyle w:val="ListParagraph"/>
+        <w:numPr>
+          <w:ilvl w:val="1"/>
+          <w:numId w:val="18"/>
+        </w:numPr>
+      </w:pPr>
+      <w:r>
+        <w:t>WHR clause leaves exactly one missing NUM value (.)</w:t>
+      </w:r>
+    </w:p>
+    <w:p>
+      <w:pPr>
+        <w:pStyle w:val="ListParagraph"/>
+        <w:numPr>
+          <w:ilvl w:val="1"/>
+          <w:numId w:val="18"/>
+        </w:numPr>
+      </w:pPr>
+      <w:r>
+        <w:t>WHR clause leaves exactly one special NUM missing (_)</w:t>
+      </w:r>
+    </w:p>
+    <w:p>
+      <w:pPr>
+        <w:pStyle w:val="ListParagraph"/>
+        <w:numPr>
+          <w:ilvl w:val="1"/>
+          <w:numId w:val="18"/>
+        </w:numPr>
+      </w:pPr>
+      <w:r>
+        <w:t>WHR clause leaves exactly one special NUM missing</w:t>
+      </w:r>
+      <w:r>
+        <w:t xml:space="preserve"> (.m</w:t>
+      </w:r>
+      <w:r>
+        <w:t>)</w:t>
+      </w:r>
+    </w:p>
+    <w:p>
+      <w:pPr>
+        <w:pStyle w:val="ListParagraph"/>
+        <w:numPr>
+          <w:ilvl w:val="1"/>
+          <w:numId w:val="18"/>
+        </w:numPr>
+      </w:pPr>
+      <w:r>
+        <w:t>WHR clause leaves mix of NUM missing values</w:t>
+      </w:r>
+    </w:p>
+    <w:p>
+      <w:pPr>
+        <w:pStyle w:val="ListParagraph"/>
+        <w:numPr>
+          <w:ilvl w:val="1"/>
+          <w:numId w:val="18"/>
+        </w:numPr>
+      </w:pPr>
+      <w:r>
+        <w:t>WHR clause leaves exactly one CHAR missing ( )</w:t>
+      </w:r>
     </w:p>
     <w:p>
       <w:pPr>
         <w:pStyle w:val="Heading1"/>
       </w:pPr>
       <w:r>
+        <w:lastRenderedPageBreak/>
         <w:t>TEST 3</w:t>
       </w:r>
-      <w:r>
-        <w:rPr>
-          <w:color w:val="FF0000"/>
-        </w:rPr>
-        <w:t xml:space="preserve"> – not yet implemented</w:t>
-      </w:r>
+      <w:bookmarkStart w:id="0" w:name="_GoBack"/>
+      <w:bookmarkEnd w:id="0"/>
     </w:p>
     <w:p>
       <w:pPr>
@@ -339,7 +834,13 @@
         <w:t>The following log messages are EXPECTED due to test design</w:t>
       </w:r>
       <w:r>
-        <w:t xml:space="preserve"> (testing failure conditions)</w:t>
+        <w:t xml:space="preserve"> (</w:t>
+      </w:r>
+      <w:r>
+        <w:t xml:space="preserve">i.e., intentionally </w:t>
+      </w:r>
+      <w:r>
+        <w:t>testing failure conditions)</w:t>
       </w:r>
       <w:r>
         <w:t>:</w:t>
@@ -403,6 +904,33 @@
     <w:p>
       <w:pPr>
         <w:rPr>
+          <w:color w:val="76923C" w:themeColor="accent3" w:themeShade="BF"/>
+        </w:rPr>
+      </w:pPr>
+      <w:r>
+        <w:rPr>
+          <w:color w:val="76923C" w:themeColor="accent3" w:themeShade="BF"/>
+        </w:rPr>
+        <w:t xml:space="preserve">WARNING: (TEST_ASSERT_VAR_NONMISSING) User must ensure </w:t>
+      </w:r>
+      <w:proofErr w:type="spellStart"/>
+      <w:r>
+        <w:rPr>
+          <w:color w:val="76923C" w:themeColor="accent3" w:themeShade="BF"/>
+        </w:rPr>
+        <w:t>PhUSE</w:t>
+      </w:r>
+      <w:proofErr w:type="spellEnd"/>
+      <w:r>
+        <w:rPr>
+          <w:color w:val="76923C" w:themeColor="accent3" w:themeShade="BF"/>
+        </w:rPr>
+        <w:t>/CSS utilities are in the AUTOCALL path.</w:t>
+      </w:r>
+    </w:p>
+    <w:p>
+      <w:pPr>
+        <w:rPr>
           <w:color w:val="C00000"/>
         </w:rPr>
       </w:pPr>
@@ -410,58 +938,59 @@
         <w:rPr>
           <w:color w:val="C00000"/>
         </w:rPr>
-        <w:t>ERROR: (</w:t>
-      </w:r>
-      <w:r>
-        <w:rPr>
-          <w:i/>
+        <w:t>ERROR: (ASSERT_DSET_EXIST) Result is FAIL. Please specify a data set name.</w:t>
+      </w:r>
+    </w:p>
+    <w:p>
+      <w:pPr>
+        <w:rPr>
           <w:color w:val="C00000"/>
         </w:rPr>
-        <w:t>macro-name</w:t>
-      </w:r>
+      </w:pPr>
       <w:r>
         <w:rPr>
           <w:color w:val="C00000"/>
         </w:rPr>
-        <w:t xml:space="preserve">) Result is FAIL. </w:t>
-      </w:r>
-      <w:r>
+        <w:t>ERROR: (ASSERT_VAR_NONMISSING) Please specify a variable on data set SASHELP.HEART.</w:t>
+      </w:r>
+    </w:p>
+    <w:p>
+      <w:pPr>
         <w:rPr>
           <w:color w:val="C00000"/>
         </w:rPr>
-        <w:t>Here are a few helpful details.</w:t>
-      </w:r>
-    </w:p>
-    <w:p>
-      <w:pPr>
+      </w:pPr>
+      <w:r>
         <w:rPr>
           <w:color w:val="C00000"/>
         </w:rPr>
-      </w:pPr>
-      <w:r>
+        <w:t>ERROR: (ASSERT_DSET_EXIST) Result is FAIL. Please specify a data set name.</w:t>
+      </w:r>
+    </w:p>
+    <w:p>
+      <w:pPr>
         <w:rPr>
           <w:color w:val="C00000"/>
         </w:rPr>
-        <w:t>ERROR: (</w:t>
-      </w:r>
-      <w:r>
-        <w:rPr>
-          <w:i/>
+      </w:pPr>
+      <w:r>
+        <w:rPr>
           <w:color w:val="C00000"/>
         </w:rPr>
-        <w:t>macro-name</w:t>
-      </w:r>
-      <w:r>
+        <w:t>ERROR: (ASSERT_VAR_NONMISSING) Please specify a variable on data set .</w:t>
+      </w:r>
+    </w:p>
+    <w:p>
+      <w:pPr>
         <w:rPr>
           <w:color w:val="C00000"/>
         </w:rPr>
-        <w:t xml:space="preserve">) Result is FAIL. </w:t>
-      </w:r>
+      </w:pPr>
       <w:r>
         <w:rPr>
           <w:color w:val="C00000"/>
         </w:rPr>
-        <w:t>Something else went wrong here.</w:t>
+        <w:t>ERROR: (ASSERT_DSET_EXIST) Result is FAIL. Data set SASHELP.HEARTS is NOT accessible. Try another data set.</w:t>
       </w:r>
     </w:p>
     <w:p>
@@ -474,7 +1003,398 @@
         <w:rPr>
           <w:color w:val="C00000"/>
         </w:rPr>
-        <w:t>ERROR: Errors printed on pages 12,15,20.</w:t>
+        <w:t>ERROR: (ASSERT_VAR_EXIST) Result is FAIL. "WEIGHTS" is NOT a variable on data set SASHELP.HEART.</w:t>
+      </w:r>
+    </w:p>
+    <w:p>
+      <w:pPr>
+        <w:rPr>
+          <w:color w:val="C00000"/>
+        </w:rPr>
+      </w:pPr>
+      <w:r>
+        <w:rPr>
+          <w:color w:val="C00000"/>
+        </w:rPr>
+        <w:t>ERROR: (ASSERT_DSET_EXIST) Result is FAIL. Data set SASHELP.HEARTS is NOT accessible. Try another data set.</w:t>
+      </w:r>
+    </w:p>
+    <w:p>
+      <w:pPr>
+        <w:rPr>
+          <w:color w:val="C00000"/>
+        </w:rPr>
+      </w:pPr>
+      <w:r>
+        <w:rPr>
+          <w:color w:val="C00000"/>
+        </w:rPr>
+        <w:t>ERROR: (ASSERT_VAR_NONMISSING) Data set SASHELP.HEART is not accessible. Abort check for variable CHOLESTEROL.</w:t>
+      </w:r>
+    </w:p>
+    <w:p>
+      <w:pPr>
+        <w:rPr>
+          <w:color w:val="C00000"/>
+        </w:rPr>
+      </w:pPr>
+      <w:r>
+        <w:rPr>
+          <w:color w:val="C00000"/>
+        </w:rPr>
+        <w:t>ERROR: (ASSERT_VAR_NONMISSING) Review your where clause carefully. Test the compound clause: where=(missing(cholesterol) and (weights &gt; 150))</w:t>
+      </w:r>
+    </w:p>
+    <w:p>
+      <w:pPr>
+        <w:rPr>
+          <w:color w:val="C00000"/>
+        </w:rPr>
+      </w:pPr>
+      <w:r>
+        <w:rPr>
+          <w:color w:val="C00000"/>
+        </w:rPr>
+        <w:t>ERROR: (ASSERT_VAR_NONMISSING) SYSMSG is: ERROR: Variable weights is not on file SASHELP.HEART.</w:t>
+      </w:r>
+    </w:p>
+    <w:p>
+      <w:pPr>
+        <w:rPr>
+          <w:color w:val="C00000"/>
+        </w:rPr>
+      </w:pPr>
+      <w:r>
+        <w:rPr>
+          <w:color w:val="C00000"/>
+        </w:rPr>
+        <w:t>ERROR: (ASSERT_VAR_NONMISSING) Data set SASHELP.HEART is not accessible. Abort check for variable CHOLESTEROL.</w:t>
+      </w:r>
+    </w:p>
+    <w:p>
+      <w:pPr>
+        <w:rPr>
+          <w:color w:val="C00000"/>
+        </w:rPr>
+      </w:pPr>
+      <w:r>
+        <w:rPr>
+          <w:color w:val="C00000"/>
+        </w:rPr>
+        <w:t>ERROR: (ASSERT_VAR_NONMISSING) Review your where clause carefully. Test the compound clause: where=(missing(cholesterol) and (weight in ('A' 'B')))</w:t>
+      </w:r>
+    </w:p>
+    <w:p>
+      <w:pPr>
+        <w:rPr>
+          <w:color w:val="C00000"/>
+        </w:rPr>
+      </w:pPr>
+      <w:r>
+        <w:rPr>
+          <w:color w:val="C00000"/>
+        </w:rPr>
+        <w:t>ERROR: (ASSERT_VAR_NONMISSING) SYSMSG is: ERROR: WHERE clause operator requires compatible variables.</w:t>
+      </w:r>
+    </w:p>
+    <w:p>
+      <w:pPr>
+        <w:rPr>
+          <w:color w:val="C00000"/>
+        </w:rPr>
+      </w:pPr>
+      <w:r>
+        <w:rPr>
+          <w:color w:val="C00000"/>
+        </w:rPr>
+        <w:t>ERROR: (ASSERT_VAR_NONMISSING) Data set SASHELP.HEART is not accessible. Abort check for variable CHOLESTEROL.</w:t>
+      </w:r>
+    </w:p>
+    <w:p>
+      <w:pPr>
+        <w:rPr>
+          <w:color w:val="C00000"/>
+        </w:rPr>
+      </w:pPr>
+      <w:r>
+        <w:rPr>
+          <w:color w:val="C00000"/>
+        </w:rPr>
+        <w:t>ERROR: (ASSERT_VAR_NONMISSING) Review your where clause carefully. Test the compound clause: where=(missing(cholesterol) and (</w:t>
+      </w:r>
+      <w:proofErr w:type="spellStart"/>
+      <w:r>
+        <w:rPr>
+          <w:color w:val="C00000"/>
+        </w:rPr>
+        <w:t>bp_status</w:t>
+      </w:r>
+      <w:proofErr w:type="spellEnd"/>
+      <w:r>
+        <w:rPr>
+          <w:color w:val="C00000"/>
+        </w:rPr>
+        <w:t xml:space="preserve"> &gt; 5))</w:t>
+      </w:r>
+    </w:p>
+    <w:p>
+      <w:pPr>
+        <w:rPr>
+          <w:color w:val="C00000"/>
+        </w:rPr>
+      </w:pPr>
+      <w:r>
+        <w:rPr>
+          <w:color w:val="C00000"/>
+        </w:rPr>
+        <w:t>ERROR: (ASSERT_VAR_NONMISSING) SYSMSG is: ERROR: WHERE clause operator requires compatible variables.</w:t>
+      </w:r>
+    </w:p>
+    <w:p>
+      <w:pPr>
+        <w:rPr>
+          <w:color w:val="76923C" w:themeColor="accent3" w:themeShade="BF"/>
+        </w:rPr>
+      </w:pPr>
+      <w:r>
+        <w:rPr>
+          <w:color w:val="76923C" w:themeColor="accent3" w:themeShade="BF"/>
+        </w:rPr>
+        <w:t>WARNING: (ASSERT_VAR_NONMISSING) Result is FAIL. 1 Missing values for variable "D1_NUM_VAL" on data set "TEST_1MISS" (where=).</w:t>
+      </w:r>
+    </w:p>
+    <w:p>
+      <w:pPr>
+        <w:rPr>
+          <w:color w:val="76923C" w:themeColor="accent3" w:themeShade="BF"/>
+        </w:rPr>
+      </w:pPr>
+      <w:r>
+        <w:rPr>
+          <w:color w:val="76923C" w:themeColor="accent3" w:themeShade="BF"/>
+        </w:rPr>
+        <w:t>WARNING: (ASSERT_VAR_NONMISSING) Result is FAIL. 1 Missing values for variable "U1_NUM_VAL" on data set "TEST_1MISS" (where=).</w:t>
+      </w:r>
+    </w:p>
+    <w:p>
+      <w:pPr>
+        <w:rPr>
+          <w:color w:val="76923C" w:themeColor="accent3" w:themeShade="BF"/>
+        </w:rPr>
+      </w:pPr>
+      <w:r>
+        <w:rPr>
+          <w:color w:val="76923C" w:themeColor="accent3" w:themeShade="BF"/>
+        </w:rPr>
+        <w:t>WARNING: (ASSERT_VAR_NONMISSING) Result is FAIL. 1 Missing values for variable "M1_NUM_VAL" on data set "TEST_1MISS" (where=).</w:t>
+      </w:r>
+    </w:p>
+    <w:p>
+      <w:pPr>
+        <w:rPr>
+          <w:color w:val="76923C" w:themeColor="accent3" w:themeShade="BF"/>
+        </w:rPr>
+      </w:pPr>
+      <w:r>
+        <w:rPr>
+          <w:color w:val="76923C" w:themeColor="accent3" w:themeShade="BF"/>
+        </w:rPr>
+        <w:t>WARNING: (ASSERT_VAR_NONMISSING) Result is FAIL. 12 Missing values for variable "M_NUM_VAL" on data set "TEST_NONMISS" (where=).</w:t>
+      </w:r>
+    </w:p>
+    <w:p>
+      <w:pPr>
+        <w:rPr>
+          <w:color w:val="76923C" w:themeColor="accent3" w:themeShade="BF"/>
+        </w:rPr>
+      </w:pPr>
+      <w:r>
+        <w:rPr>
+          <w:color w:val="76923C" w:themeColor="accent3" w:themeShade="BF"/>
+        </w:rPr>
+        <w:t>WARNING: (ASSERT_VAR_NONMISSING) Result is FAIL. 12 Missing values for variable "S_NUM_VAL" on data set "TEST_NONMISS" (where=).</w:t>
+      </w:r>
+    </w:p>
+    <w:p>
+      <w:pPr>
+        <w:rPr>
+          <w:color w:val="76923C" w:themeColor="accent3" w:themeShade="BF"/>
+        </w:rPr>
+      </w:pPr>
+      <w:r>
+        <w:rPr>
+          <w:color w:val="76923C" w:themeColor="accent3" w:themeShade="BF"/>
+        </w:rPr>
+        <w:t>WARNING: (ASSERT_VAR_NONMISSING) Result is FAIL. 1 Missing values for variable "CHR_VAL_D1" on data set "TEST_1MISS" (where=).</w:t>
+      </w:r>
+    </w:p>
+    <w:p>
+      <w:pPr>
+        <w:rPr>
+          <w:color w:val="76923C" w:themeColor="accent3" w:themeShade="BF"/>
+        </w:rPr>
+      </w:pPr>
+      <w:r>
+        <w:rPr>
+          <w:color w:val="76923C" w:themeColor="accent3" w:themeShade="BF"/>
+        </w:rPr>
+        <w:t>WARNING: (ASSERT_VAR_NONMISSING) Result is FAIL. 12 Missing values for variable "CHR_VAL_M" on data set "TEST_NONMISS" (where=).</w:t>
+      </w:r>
+    </w:p>
+    <w:p>
+      <w:pPr>
+        <w:rPr>
+          <w:color w:val="76923C" w:themeColor="accent3" w:themeShade="BF"/>
+        </w:rPr>
+      </w:pPr>
+      <w:r>
+        <w:rPr>
+          <w:color w:val="76923C" w:themeColor="accent3" w:themeShade="BF"/>
+        </w:rPr>
+        <w:t>WARNING: (ASSERT_VAR_NONMISSING) Result is FAIL. 1 Missing values for variable "NUM_VAL" on data set "TEST_MISS_SUBSET" (where=</w:t>
+      </w:r>
+      <w:proofErr w:type="spellStart"/>
+      <w:r>
+        <w:rPr>
+          <w:color w:val="76923C" w:themeColor="accent3" w:themeShade="BF"/>
+        </w:rPr>
+        <w:t>desc</w:t>
+      </w:r>
+      <w:proofErr w:type="spellEnd"/>
+      <w:r>
+        <w:rPr>
+          <w:color w:val="76923C" w:themeColor="accent3" w:themeShade="BF"/>
+        </w:rPr>
+        <w:t xml:space="preserve"> in ("missing_1.", "non-missing")).</w:t>
+      </w:r>
+    </w:p>
+    <w:p>
+      <w:pPr>
+        <w:rPr>
+          <w:color w:val="76923C" w:themeColor="accent3" w:themeShade="BF"/>
+        </w:rPr>
+      </w:pPr>
+      <w:r>
+        <w:rPr>
+          <w:color w:val="76923C" w:themeColor="accent3" w:themeShade="BF"/>
+        </w:rPr>
+        <w:t>WARNING: (ASSERT_VAR_NONMISSING) Result is FAIL. 1 Missing values for variable "NUM_VAL" on data set "TEST_MISS_SUBSET" (where=</w:t>
+      </w:r>
+      <w:proofErr w:type="spellStart"/>
+      <w:r>
+        <w:rPr>
+          <w:color w:val="76923C" w:themeColor="accent3" w:themeShade="BF"/>
+        </w:rPr>
+        <w:t>desc</w:t>
+      </w:r>
+      <w:proofErr w:type="spellEnd"/>
+      <w:r>
+        <w:rPr>
+          <w:color w:val="76923C" w:themeColor="accent3" w:themeShade="BF"/>
+        </w:rPr>
+        <w:t xml:space="preserve"> in ("special_1_", "non-missing")).</w:t>
+      </w:r>
+    </w:p>
+    <w:p>
+      <w:pPr>
+        <w:rPr>
+          <w:color w:val="76923C" w:themeColor="accent3" w:themeShade="BF"/>
+        </w:rPr>
+      </w:pPr>
+      <w:r>
+        <w:rPr>
+          <w:color w:val="76923C" w:themeColor="accent3" w:themeShade="BF"/>
+        </w:rPr>
+        <w:t>WARNING: (ASSERT_VAR_NONMISSING) Result is FAIL. 1 Missing values for variable "NUM_VAL" on data set "TEST_MISS_SUBSET" (where=</w:t>
+      </w:r>
+      <w:proofErr w:type="spellStart"/>
+      <w:r>
+        <w:rPr>
+          <w:color w:val="76923C" w:themeColor="accent3" w:themeShade="BF"/>
+        </w:rPr>
+        <w:t>desc</w:t>
+      </w:r>
+      <w:proofErr w:type="spellEnd"/>
+      <w:r>
+        <w:rPr>
+          <w:color w:val="76923C" w:themeColor="accent3" w:themeShade="BF"/>
+        </w:rPr>
+        <w:t xml:space="preserve"> in ("special_1m", "non-missing")).</w:t>
+      </w:r>
+    </w:p>
+    <w:p>
+      <w:pPr>
+        <w:rPr>
+          <w:color w:val="76923C" w:themeColor="accent3" w:themeShade="BF"/>
+        </w:rPr>
+      </w:pPr>
+      <w:r>
+        <w:rPr>
+          <w:color w:val="76923C" w:themeColor="accent3" w:themeShade="BF"/>
+        </w:rPr>
+        <w:t>WARNING: (ASSERT_VAR_NONMISSING) Result is FAIL. 16 Missing values for variable "NUM_VAL" on data set "TEST_MISS_SUBSET" (where=</w:t>
+      </w:r>
+      <w:proofErr w:type="spellStart"/>
+      <w:r>
+        <w:rPr>
+          <w:color w:val="76923C" w:themeColor="accent3" w:themeShade="BF"/>
+        </w:rPr>
+        <w:t>desc</w:t>
+      </w:r>
+      <w:proofErr w:type="spellEnd"/>
+      <w:r>
+        <w:rPr>
+          <w:color w:val="76923C" w:themeColor="accent3" w:themeShade="BF"/>
+        </w:rPr>
+        <w:t xml:space="preserve"> contains "missing" or </w:t>
+      </w:r>
+      <w:proofErr w:type="spellStart"/>
+      <w:r>
+        <w:rPr>
+          <w:color w:val="76923C" w:themeColor="accent3" w:themeShade="BF"/>
+        </w:rPr>
+        <w:t>desc</w:t>
+      </w:r>
+      <w:proofErr w:type="spellEnd"/>
+      <w:r>
+        <w:rPr>
+          <w:color w:val="76923C" w:themeColor="accent3" w:themeShade="BF"/>
+        </w:rPr>
+        <w:t xml:space="preserve"> contains "special_").</w:t>
+      </w:r>
+    </w:p>
+    <w:p>
+      <w:pPr>
+        <w:rPr>
+          <w:color w:val="C00000"/>
+        </w:rPr>
+      </w:pPr>
+      <w:r>
+        <w:rPr>
+          <w:color w:val="76923C" w:themeColor="accent3" w:themeShade="BF"/>
+        </w:rPr>
+        <w:lastRenderedPageBreak/>
+        <w:t>WARNING: (ASSERT_VAR_NONMISSING) Result is FAIL. 1 Missing values for variable "CHR_VAL" on data set "TEST_MISS_SUBSET" (where=</w:t>
+      </w:r>
+      <w:proofErr w:type="spellStart"/>
+      <w:r>
+        <w:rPr>
+          <w:color w:val="76923C" w:themeColor="accent3" w:themeShade="BF"/>
+        </w:rPr>
+        <w:t>desc</w:t>
+      </w:r>
+      <w:proofErr w:type="spellEnd"/>
+      <w:r>
+        <w:rPr>
+          <w:color w:val="76923C" w:themeColor="accent3" w:themeShade="BF"/>
+        </w:rPr>
+        <w:t xml:space="preserve"> in</w:t>
+      </w:r>
+      <w:r>
+        <w:rPr>
+          <w:color w:val="76923C" w:themeColor="accent3" w:themeShade="BF"/>
+        </w:rPr>
+        <w:t xml:space="preserve"> ("missing_1.", "non-missing")).</w:t>
       </w:r>
     </w:p>
     <w:sectPr>

</xml_diff>